<commit_message>
fix strengt de password encoders para optimizar y cascada en mascota para borrar usuario
</commit_message>
<xml_diff>
--- a/documentacion/Manual de instalacion.docx
+++ b/documentacion/Manual de instalacion.docx
@@ -687,8 +687,6 @@
       <w:r>
         <w:t xml:space="preserve"> necesarias para instalar la aplicacion</w:t>
       </w:r>
-      <w:bookmarkStart w:id="3" w:name="_GoBack"/>
-      <w:bookmarkEnd w:id="3"/>
     </w:p>
     <w:p>
       <w:pPr>
@@ -1188,41 +1186,41 @@
       <w:pPr>
         <w:pStyle w:val="Ttulo1"/>
       </w:pPr>
-      <w:bookmarkStart w:id="4" w:name="_2et92p0" w:colFirst="0" w:colLast="0"/>
+      <w:bookmarkStart w:id="3" w:name="_2et92p0" w:colFirst="0" w:colLast="0"/>
+      <w:bookmarkEnd w:id="3"/>
+      <w:r>
+        <w:t>Instalación modulo web</w:t>
+      </w:r>
+    </w:p>
+    <w:p>
+      <w:pPr>
+        <w:pStyle w:val="normal0"/>
+      </w:pPr>
+    </w:p>
+    <w:p>
+      <w:pPr>
+        <w:pStyle w:val="normal0"/>
+      </w:pPr>
+      <w:r>
+        <w:t>Una vez que tenemos instaladas todas las herramientas mencionadas en el apartado anterior empezamos a configurar la base de datos</w:t>
+      </w:r>
+    </w:p>
+    <w:p>
+      <w:pPr>
+        <w:pStyle w:val="normal0"/>
+      </w:pPr>
+    </w:p>
+    <w:p>
+      <w:pPr>
+        <w:pStyle w:val="normal0"/>
+      </w:pPr>
+    </w:p>
+    <w:p>
+      <w:pPr>
+        <w:pStyle w:val="Ttulo2"/>
+      </w:pPr>
+      <w:bookmarkStart w:id="4" w:name="_tyjcwt" w:colFirst="0" w:colLast="0"/>
       <w:bookmarkEnd w:id="4"/>
-      <w:r>
-        <w:t>Instalación modulo web</w:t>
-      </w:r>
-    </w:p>
-    <w:p>
-      <w:pPr>
-        <w:pStyle w:val="normal0"/>
-      </w:pPr>
-    </w:p>
-    <w:p>
-      <w:pPr>
-        <w:pStyle w:val="normal0"/>
-      </w:pPr>
-      <w:r>
-        <w:t>Una vez que tenemos instaladas todas las herramientas mencionadas en el apartado anterior empezamos a configurar la base de datos</w:t>
-      </w:r>
-    </w:p>
-    <w:p>
-      <w:pPr>
-        <w:pStyle w:val="normal0"/>
-      </w:pPr>
-    </w:p>
-    <w:p>
-      <w:pPr>
-        <w:pStyle w:val="normal0"/>
-      </w:pPr>
-    </w:p>
-    <w:p>
-      <w:pPr>
-        <w:pStyle w:val="Ttulo2"/>
-      </w:pPr>
-      <w:bookmarkStart w:id="5" w:name="_tyjcwt" w:colFirst="0" w:colLast="0"/>
-      <w:bookmarkEnd w:id="5"/>
       <w:r>
         <w:t>Base de Datos local</w:t>
       </w:r>
@@ -1637,8 +1635,8 @@
       <w:pPr>
         <w:pStyle w:val="Ttulo2"/>
       </w:pPr>
-      <w:bookmarkStart w:id="6" w:name="_3dy6vkm" w:colFirst="0" w:colLast="0"/>
-      <w:bookmarkEnd w:id="6"/>
+      <w:bookmarkStart w:id="5" w:name="_3dy6vkm" w:colFirst="0" w:colLast="0"/>
+      <w:bookmarkEnd w:id="5"/>
       <w:r>
         <w:t>Entorno local</w:t>
       </w:r>
@@ -2953,8 +2951,8 @@
       <w:pPr>
         <w:pStyle w:val="Ttulo2"/>
       </w:pPr>
-      <w:bookmarkStart w:id="7" w:name="_1t3h5sf" w:colFirst="0" w:colLast="0"/>
-      <w:bookmarkEnd w:id="7"/>
+      <w:bookmarkStart w:id="6" w:name="_1t3h5sf" w:colFirst="0" w:colLast="0"/>
+      <w:bookmarkEnd w:id="6"/>
       <w:r>
         <w:t>Entorno remoto</w:t>
       </w:r>
@@ -3164,7 +3162,15 @@
       </w:pPr>
       <w:r>
         <w:lastRenderedPageBreak/>
-        <w:t>Para deployar la aplicación en heroku vamos a corer el siguiente comando</w:t>
+        <w:t>Para deployar la aplicación en heroku vamos a cor</w:t>
+      </w:r>
+      <w:r>
+        <w:t>r</w:t>
+      </w:r>
+      <w:bookmarkStart w:id="7" w:name="_GoBack"/>
+      <w:bookmarkEnd w:id="7"/>
+      <w:r>
+        <w:t>er el siguiente comando</w:t>
       </w:r>
     </w:p>
     <w:p>

</xml_diff>

<commit_message>
todos los doc terminados
</commit_message>
<xml_diff>
--- a/documentacion/Manual de instalacion.docx
+++ b/documentacion/Manual de instalacion.docx
@@ -29,11 +29,11 @@
         <w:pStyle w:val="Ttulo1"/>
         <w:jc w:val="center"/>
       </w:pPr>
-      <w:bookmarkStart w:id="0" w:name="_gjdgxs" w:colFirst="0" w:colLast="0"/>
+      <w:bookmarkStart w:id="0" w:name="_Toc465881355"/>
+      <w:r>
+        <w:t>Manual de instalación</w:t>
+      </w:r>
       <w:bookmarkEnd w:id="0"/>
-      <w:r>
-        <w:t>Manual de instalación</w:t>
-      </w:r>
     </w:p>
     <w:p>
       <w:pPr>
@@ -67,14 +67,12 @@
       <w:sdtContent>
         <w:p>
           <w:pPr>
-            <w:pStyle w:val="normal0"/>
+            <w:pStyle w:val="TDC1"/>
             <w:tabs>
-              <w:tab w:val="right" w:pos="8838"/>
+              <w:tab w:val="right" w:pos="8828"/>
             </w:tabs>
-            <w:spacing w:before="80"/>
-            <w:rPr>
-              <w:b/>
-              <w:color w:val="000000"/>
+            <w:rPr>
+              <w:noProof/>
             </w:rPr>
           </w:pPr>
           <w:r>
@@ -86,503 +84,689 @@
           <w:r>
             <w:fldChar w:fldCharType="separate"/>
           </w:r>
-          <w:hyperlink w:anchor="_gjdgxs">
-            <w:r>
-              <w:rPr>
-                <w:b/>
-                <w:color w:val="000000"/>
-              </w:rPr>
-              <w:t>Manual de instalación</w:t>
-            </w:r>
-          </w:hyperlink>
-          <w:r>
-            <w:rPr>
-              <w:b/>
-              <w:color w:val="000000"/>
+          <w:r>
+            <w:rPr>
+              <w:noProof/>
+            </w:rPr>
+            <w:t>Manual de instalación</w:t>
+          </w:r>
+          <w:r>
+            <w:rPr>
+              <w:noProof/>
             </w:rPr>
             <w:tab/>
           </w:r>
           <w:r>
+            <w:rPr>
+              <w:noProof/>
+            </w:rPr>
             <w:fldChar w:fldCharType="begin"/>
           </w:r>
           <w:r>
-            <w:instrText xml:space="preserve"> PAGEREF _gjdgxs \h </w:instrText>
-          </w:r>
-          <w:r>
+            <w:rPr>
+              <w:noProof/>
+            </w:rPr>
+            <w:instrText xml:space="preserve"> PAGEREF _Toc465881355 \h </w:instrText>
+          </w:r>
+          <w:r>
+            <w:rPr>
+              <w:noProof/>
+            </w:rPr>
+          </w:r>
+          <w:r>
+            <w:rPr>
+              <w:noProof/>
+            </w:rPr>
             <w:fldChar w:fldCharType="separate"/>
           </w:r>
           <w:r>
             <w:rPr>
-              <w:b/>
-              <w:color w:val="000000"/>
+              <w:noProof/>
             </w:rPr>
             <w:t>1</w:t>
           </w:r>
           <w:r>
+            <w:rPr>
+              <w:noProof/>
+            </w:rPr>
             <w:fldChar w:fldCharType="end"/>
           </w:r>
         </w:p>
         <w:p>
           <w:pPr>
-            <w:pStyle w:val="normal0"/>
+            <w:pStyle w:val="TDC1"/>
             <w:tabs>
-              <w:tab w:val="right" w:pos="8838"/>
+              <w:tab w:val="right" w:pos="8828"/>
             </w:tabs>
-            <w:spacing w:before="200"/>
-            <w:rPr>
-              <w:b/>
-              <w:color w:val="000000"/>
+            <w:rPr>
+              <w:noProof/>
             </w:rPr>
           </w:pPr>
-          <w:hyperlink w:anchor="_1fob9te">
-            <w:r>
-              <w:rPr>
-                <w:b/>
-                <w:color w:val="000000"/>
-              </w:rPr>
-              <w:t>Introducción</w:t>
-            </w:r>
-          </w:hyperlink>
-          <w:r>
-            <w:rPr>
-              <w:b/>
-              <w:color w:val="000000"/>
+          <w:r>
+            <w:rPr>
+              <w:noProof/>
+            </w:rPr>
+            <w:t>Introducción</w:t>
+          </w:r>
+          <w:r>
+            <w:rPr>
+              <w:noProof/>
             </w:rPr>
             <w:tab/>
           </w:r>
           <w:r>
+            <w:rPr>
+              <w:noProof/>
+            </w:rPr>
             <w:fldChar w:fldCharType="begin"/>
           </w:r>
           <w:r>
-            <w:instrText xml:space="preserve"> PAGEREF _1fob9te \h </w:instrText>
-          </w:r>
-          <w:r>
+            <w:rPr>
+              <w:noProof/>
+            </w:rPr>
+            <w:instrText xml:space="preserve"> PAGEREF _Toc465881356 \h </w:instrText>
+          </w:r>
+          <w:r>
+            <w:rPr>
+              <w:noProof/>
+            </w:rPr>
+          </w:r>
+          <w:r>
+            <w:rPr>
+              <w:noProof/>
+            </w:rPr>
             <w:fldChar w:fldCharType="separate"/>
           </w:r>
           <w:r>
             <w:rPr>
-              <w:b/>
-              <w:color w:val="000000"/>
+              <w:noProof/>
             </w:rPr>
             <w:t>2</w:t>
           </w:r>
           <w:r>
+            <w:rPr>
+              <w:noProof/>
+            </w:rPr>
             <w:fldChar w:fldCharType="end"/>
           </w:r>
         </w:p>
         <w:p>
           <w:pPr>
-            <w:pStyle w:val="normal0"/>
+            <w:pStyle w:val="TDC1"/>
             <w:tabs>
-              <w:tab w:val="right" w:pos="8838"/>
+              <w:tab w:val="right" w:pos="8828"/>
             </w:tabs>
-            <w:spacing w:before="200"/>
-            <w:rPr>
-              <w:b/>
-              <w:color w:val="000000"/>
+            <w:rPr>
+              <w:noProof/>
             </w:rPr>
           </w:pPr>
-          <w:hyperlink w:anchor="_3znysh7">
-            <w:r>
-              <w:rPr>
-                <w:b/>
-                <w:color w:val="000000"/>
-              </w:rPr>
-              <w:t>Tecnologías utilizadas</w:t>
-            </w:r>
-          </w:hyperlink>
-          <w:r>
-            <w:rPr>
-              <w:b/>
-              <w:color w:val="000000"/>
+          <w:r>
+            <w:rPr>
+              <w:noProof/>
+            </w:rPr>
+            <w:t>Tecnologías utilizadas</w:t>
+          </w:r>
+          <w:r>
+            <w:rPr>
+              <w:noProof/>
             </w:rPr>
             <w:tab/>
           </w:r>
           <w:r>
+            <w:rPr>
+              <w:noProof/>
+            </w:rPr>
             <w:fldChar w:fldCharType="begin"/>
           </w:r>
           <w:r>
-            <w:instrText xml:space="preserve"> PAGEREF _3zny</w:instrText>
-          </w:r>
-          <w:r>
-            <w:instrText xml:space="preserve">sh7 \h </w:instrText>
-          </w:r>
-          <w:r>
+            <w:rPr>
+              <w:noProof/>
+            </w:rPr>
+            <w:instrText xml:space="preserve"> PAGEREF _Toc465881357 \h </w:instrText>
+          </w:r>
+          <w:r>
+            <w:rPr>
+              <w:noProof/>
+            </w:rPr>
+          </w:r>
+          <w:r>
+            <w:rPr>
+              <w:noProof/>
+            </w:rPr>
             <w:fldChar w:fldCharType="separate"/>
           </w:r>
           <w:r>
             <w:rPr>
-              <w:b/>
-              <w:color w:val="000000"/>
+              <w:noProof/>
             </w:rPr>
             <w:t>2</w:t>
           </w:r>
           <w:r>
+            <w:rPr>
+              <w:noProof/>
+            </w:rPr>
             <w:fldChar w:fldCharType="end"/>
           </w:r>
         </w:p>
         <w:p>
           <w:pPr>
-            <w:pStyle w:val="normal0"/>
+            <w:pStyle w:val="TDC1"/>
             <w:tabs>
-              <w:tab w:val="right" w:pos="8838"/>
+              <w:tab w:val="right" w:pos="8828"/>
             </w:tabs>
-            <w:spacing w:before="200"/>
+            <w:rPr>
+              <w:noProof/>
+            </w:rPr>
           </w:pPr>
-          <w:hyperlink w:anchor="_og0qdwco1ljw">
-            <w:r>
-              <w:rPr>
-                <w:b/>
-              </w:rPr>
-              <w:t>Resultados de la instalación</w:t>
-            </w:r>
-          </w:hyperlink>
-          <w:r>
-            <w:rPr>
-              <w:b/>
+          <w:r>
+            <w:rPr>
+              <w:noProof/>
+            </w:rPr>
+            <w:t>Resultados de la instalación</w:t>
+          </w:r>
+          <w:r>
+            <w:rPr>
+              <w:noProof/>
             </w:rPr>
             <w:tab/>
           </w:r>
           <w:r>
+            <w:rPr>
+              <w:noProof/>
+            </w:rPr>
             <w:fldChar w:fldCharType="begin"/>
           </w:r>
           <w:r>
-            <w:instrText xml:space="preserve"> PAGEREF _og0qdwco1ljw \h </w:instrText>
-          </w:r>
-          <w:r>
+            <w:rPr>
+              <w:noProof/>
+            </w:rPr>
+            <w:instrText xml:space="preserve"> PAGEREF _Toc465881358 \h </w:instrText>
+          </w:r>
+          <w:r>
+            <w:rPr>
+              <w:noProof/>
+            </w:rPr>
+          </w:r>
+          <w:r>
+            <w:rPr>
+              <w:noProof/>
+            </w:rPr>
             <w:fldChar w:fldCharType="separate"/>
           </w:r>
           <w:r>
             <w:rPr>
-              <w:b/>
-            </w:rPr>
-            <w:t>3</w:t>
-          </w:r>
-          <w:r>
+              <w:noProof/>
+            </w:rPr>
+            <w:t>2</w:t>
+          </w:r>
+          <w:r>
+            <w:rPr>
+              <w:noProof/>
+            </w:rPr>
             <w:fldChar w:fldCharType="end"/>
           </w:r>
         </w:p>
         <w:p>
           <w:pPr>
-            <w:pStyle w:val="normal0"/>
+            <w:pStyle w:val="TDC1"/>
             <w:tabs>
-              <w:tab w:val="right" w:pos="8838"/>
+              <w:tab w:val="right" w:pos="8828"/>
             </w:tabs>
-            <w:spacing w:before="200"/>
+            <w:rPr>
+              <w:noProof/>
+            </w:rPr>
           </w:pPr>
-          <w:hyperlink w:anchor="_pnj4wg70zbkf">
-            <w:r>
-              <w:rPr>
-                <w:b/>
-              </w:rPr>
-              <w:t>Instalación modulo web</w:t>
-            </w:r>
-          </w:hyperlink>
-          <w:r>
-            <w:rPr>
-              <w:b/>
+          <w:r>
+            <w:rPr>
+              <w:noProof/>
+            </w:rPr>
+            <w:t>Instalación modulo web</w:t>
+          </w:r>
+          <w:r>
+            <w:rPr>
+              <w:noProof/>
             </w:rPr>
             <w:tab/>
           </w:r>
           <w:r>
+            <w:rPr>
+              <w:noProof/>
+            </w:rPr>
             <w:fldChar w:fldCharType="begin"/>
           </w:r>
           <w:r>
-            <w:instrText xml:space="preserve"> PAGEREF _pnj4wg70zbkf \h </w:instrText>
-          </w:r>
-          <w:r>
+            <w:rPr>
+              <w:noProof/>
+            </w:rPr>
+            <w:instrText xml:space="preserve"> PAGEREF _Toc465881359 \h </w:instrText>
+          </w:r>
+          <w:r>
+            <w:rPr>
+              <w:noProof/>
+            </w:rPr>
+          </w:r>
+          <w:r>
+            <w:rPr>
+              <w:noProof/>
+            </w:rPr>
             <w:fldChar w:fldCharType="separate"/>
           </w:r>
           <w:r>
             <w:rPr>
-              <w:b/>
+              <w:noProof/>
             </w:rPr>
             <w:t>3</w:t>
           </w:r>
           <w:r>
+            <w:rPr>
+              <w:noProof/>
+            </w:rPr>
             <w:fldChar w:fldCharType="end"/>
           </w:r>
         </w:p>
         <w:p>
           <w:pPr>
-            <w:pStyle w:val="normal0"/>
+            <w:pStyle w:val="TDC2"/>
             <w:tabs>
-              <w:tab w:val="right" w:pos="8838"/>
+              <w:tab w:val="right" w:pos="8828"/>
             </w:tabs>
-            <w:spacing w:before="60"/>
-            <w:ind w:left="360"/>
-            <w:rPr>
-              <w:color w:val="000000"/>
+            <w:rPr>
+              <w:noProof/>
             </w:rPr>
           </w:pPr>
-          <w:hyperlink w:anchor="_tyjcwt">
-            <w:r>
-              <w:rPr>
-                <w:color w:val="000000"/>
-              </w:rPr>
-              <w:t>Base de Datos local</w:t>
-            </w:r>
-          </w:hyperlink>
-          <w:r>
-            <w:rPr>
-              <w:color w:val="000000"/>
+          <w:r>
+            <w:rPr>
+              <w:noProof/>
+            </w:rPr>
+            <w:t>Base de Datos local</w:t>
+          </w:r>
+          <w:r>
+            <w:rPr>
+              <w:noProof/>
             </w:rPr>
             <w:tab/>
           </w:r>
           <w:r>
+            <w:rPr>
+              <w:noProof/>
+            </w:rPr>
             <w:fldChar w:fldCharType="begin"/>
           </w:r>
           <w:r>
-            <w:instrText xml:space="preserve"> PAGEREF _tyjcwt \h </w:instrText>
-          </w:r>
-          <w:r>
+            <w:rPr>
+              <w:noProof/>
+            </w:rPr>
+            <w:instrText xml:space="preserve"> PAGEREF _Toc465881360 \h </w:instrText>
+          </w:r>
+          <w:r>
+            <w:rPr>
+              <w:noProof/>
+            </w:rPr>
+          </w:r>
+          <w:r>
+            <w:rPr>
+              <w:noProof/>
+            </w:rPr>
             <w:fldChar w:fldCharType="separate"/>
           </w:r>
           <w:r>
             <w:rPr>
-              <w:color w:val="000000"/>
+              <w:noProof/>
             </w:rPr>
             <w:t>3</w:t>
           </w:r>
           <w:r>
+            <w:rPr>
+              <w:noProof/>
+            </w:rPr>
             <w:fldChar w:fldCharType="end"/>
           </w:r>
         </w:p>
         <w:p>
           <w:pPr>
-            <w:pStyle w:val="normal0"/>
+            <w:pStyle w:val="TDC2"/>
             <w:tabs>
-              <w:tab w:val="right" w:pos="8838"/>
+              <w:tab w:val="right" w:pos="8828"/>
             </w:tabs>
-            <w:spacing w:before="60"/>
-            <w:ind w:left="360"/>
-            <w:rPr>
-              <w:color w:val="000000"/>
+            <w:rPr>
+              <w:noProof/>
             </w:rPr>
           </w:pPr>
-          <w:hyperlink w:anchor="_3dy6vkm">
-            <w:r>
-              <w:rPr>
-                <w:color w:val="000000"/>
-              </w:rPr>
-              <w:t>Entorno local</w:t>
-            </w:r>
-          </w:hyperlink>
-          <w:r>
-            <w:rPr>
-              <w:color w:val="000000"/>
+          <w:r>
+            <w:rPr>
+              <w:noProof/>
+            </w:rPr>
+            <w:t>Entorno local</w:t>
+          </w:r>
+          <w:r>
+            <w:rPr>
+              <w:noProof/>
             </w:rPr>
             <w:tab/>
           </w:r>
           <w:r>
+            <w:rPr>
+              <w:noProof/>
+            </w:rPr>
             <w:fldChar w:fldCharType="begin"/>
           </w:r>
           <w:r>
-            <w:instrText xml:space="preserve"> PAGEREF _3dy6vkm \h </w:instrText>
-          </w:r>
-          <w:r>
+            <w:rPr>
+              <w:noProof/>
+            </w:rPr>
+            <w:instrText xml:space="preserve"> PAGEREF _Toc465881361 \h </w:instrText>
+          </w:r>
+          <w:r>
+            <w:rPr>
+              <w:noProof/>
+            </w:rPr>
+          </w:r>
+          <w:r>
+            <w:rPr>
+              <w:noProof/>
+            </w:rPr>
             <w:fldChar w:fldCharType="separate"/>
           </w:r>
           <w:r>
             <w:rPr>
-              <w:color w:val="000000"/>
-            </w:rPr>
-            <w:t>7</w:t>
-          </w:r>
-          <w:r>
+              <w:noProof/>
+            </w:rPr>
+            <w:t>6</w:t>
+          </w:r>
+          <w:r>
+            <w:rPr>
+              <w:noProof/>
+            </w:rPr>
             <w:fldChar w:fldCharType="end"/>
           </w:r>
         </w:p>
         <w:p>
           <w:pPr>
-            <w:pStyle w:val="normal0"/>
+            <w:pStyle w:val="TDC2"/>
             <w:tabs>
-              <w:tab w:val="right" w:pos="8838"/>
+              <w:tab w:val="right" w:pos="8828"/>
             </w:tabs>
-            <w:spacing w:before="60"/>
-            <w:ind w:left="360"/>
-            <w:rPr>
-              <w:color w:val="000000"/>
+            <w:rPr>
+              <w:noProof/>
             </w:rPr>
           </w:pPr>
-          <w:hyperlink w:anchor="_1t3h5sf">
-            <w:r>
-              <w:rPr>
-                <w:color w:val="000000"/>
-              </w:rPr>
-              <w:t>Entorno remoto</w:t>
-            </w:r>
-          </w:hyperlink>
-          <w:r>
-            <w:rPr>
-              <w:color w:val="000000"/>
+          <w:r>
+            <w:rPr>
+              <w:noProof/>
+            </w:rPr>
+            <w:t>Entorno remoto</w:t>
+          </w:r>
+          <w:r>
+            <w:rPr>
+              <w:noProof/>
             </w:rPr>
             <w:tab/>
           </w:r>
           <w:r>
+            <w:rPr>
+              <w:noProof/>
+            </w:rPr>
             <w:fldChar w:fldCharType="begin"/>
           </w:r>
           <w:r>
-            <w:instrText xml:space="preserve"> PAGEREF _1t3h5sf \h</w:instrText>
-          </w:r>
-          <w:r>
-            <w:instrText xml:space="preserve"> </w:instrText>
-          </w:r>
-          <w:r>
+            <w:rPr>
+              <w:noProof/>
+            </w:rPr>
+            <w:instrText xml:space="preserve"> PAGEREF _Toc465881362 \h </w:instrText>
+          </w:r>
+          <w:r>
+            <w:rPr>
+              <w:noProof/>
+            </w:rPr>
+          </w:r>
+          <w:r>
+            <w:rPr>
+              <w:noProof/>
+            </w:rPr>
             <w:fldChar w:fldCharType="separate"/>
           </w:r>
           <w:r>
             <w:rPr>
-              <w:color w:val="000000"/>
+              <w:noProof/>
             </w:rPr>
             <w:t>14</w:t>
           </w:r>
           <w:r>
+            <w:rPr>
+              <w:noProof/>
+            </w:rPr>
             <w:fldChar w:fldCharType="end"/>
           </w:r>
         </w:p>
         <w:p>
           <w:pPr>
-            <w:pStyle w:val="normal0"/>
+            <w:pStyle w:val="TDC2"/>
             <w:tabs>
-              <w:tab w:val="right" w:pos="8838"/>
+              <w:tab w:val="right" w:pos="8828"/>
             </w:tabs>
-            <w:spacing w:before="60"/>
-            <w:ind w:left="360"/>
-            <w:rPr>
-              <w:color w:val="000000"/>
+            <w:rPr>
+              <w:noProof/>
             </w:rPr>
           </w:pPr>
-          <w:hyperlink w:anchor="_4d34og8">
-            <w:r>
-              <w:rPr>
-                <w:color w:val="000000"/>
-              </w:rPr>
-              <w:t>Base de datos Remoto</w:t>
-            </w:r>
-          </w:hyperlink>
-          <w:r>
-            <w:rPr>
-              <w:color w:val="000000"/>
+          <w:r>
+            <w:rPr>
+              <w:noProof/>
+            </w:rPr>
+            <w:t>Base de datos Remoto</w:t>
+          </w:r>
+          <w:r>
+            <w:rPr>
+              <w:noProof/>
             </w:rPr>
             <w:tab/>
           </w:r>
           <w:r>
+            <w:rPr>
+              <w:noProof/>
+            </w:rPr>
             <w:fldChar w:fldCharType="begin"/>
           </w:r>
           <w:r>
-            <w:instrText xml:space="preserve"> PAGEREF _4d34og8 \h </w:instrText>
-          </w:r>
-          <w:r>
+            <w:rPr>
+              <w:noProof/>
+            </w:rPr>
+            <w:instrText xml:space="preserve"> PAGEREF _Toc465881363 \h </w:instrText>
+          </w:r>
+          <w:r>
+            <w:rPr>
+              <w:noProof/>
+            </w:rPr>
+          </w:r>
+          <w:r>
+            <w:rPr>
+              <w:noProof/>
+            </w:rPr>
             <w:fldChar w:fldCharType="separate"/>
           </w:r>
           <w:r>
             <w:rPr>
-              <w:color w:val="000000"/>
+              <w:noProof/>
             </w:rPr>
             <w:t>15</w:t>
           </w:r>
           <w:r>
+            <w:rPr>
+              <w:noProof/>
+            </w:rPr>
             <w:fldChar w:fldCharType="end"/>
           </w:r>
         </w:p>
         <w:p>
           <w:pPr>
-            <w:pStyle w:val="normal0"/>
+            <w:pStyle w:val="TDC1"/>
             <w:tabs>
-              <w:tab w:val="right" w:pos="8838"/>
+              <w:tab w:val="right" w:pos="8828"/>
             </w:tabs>
-            <w:spacing w:before="200"/>
-            <w:rPr>
-              <w:b/>
-              <w:color w:val="000000"/>
+            <w:rPr>
+              <w:noProof/>
             </w:rPr>
           </w:pPr>
-          <w:hyperlink w:anchor="_donkut31dt97">
-            <w:r>
-              <w:rPr>
-                <w:b/>
-                <w:color w:val="000000"/>
-              </w:rPr>
-              <w:t>Instalación módu</w:t>
-            </w:r>
-            <w:r>
-              <w:rPr>
-                <w:b/>
-                <w:color w:val="000000"/>
-              </w:rPr>
-              <w:t>lo mobile</w:t>
-            </w:r>
-          </w:hyperlink>
-          <w:r>
-            <w:rPr>
-              <w:b/>
-              <w:color w:val="000000"/>
+          <w:r>
+            <w:rPr>
+              <w:noProof/>
+            </w:rPr>
+            <w:t>Instalación módulo mobile</w:t>
+          </w:r>
+          <w:r>
+            <w:rPr>
+              <w:noProof/>
             </w:rPr>
             <w:tab/>
           </w:r>
           <w:r>
+            <w:rPr>
+              <w:noProof/>
+            </w:rPr>
             <w:fldChar w:fldCharType="begin"/>
           </w:r>
           <w:r>
-            <w:instrText xml:space="preserve"> PAGEREF _donkut31dt97 \h </w:instrText>
-          </w:r>
-          <w:r>
+            <w:rPr>
+              <w:noProof/>
+            </w:rPr>
+            <w:instrText xml:space="preserve"> PAGEREF _Toc465881364 \h </w:instrText>
+          </w:r>
+          <w:r>
+            <w:rPr>
+              <w:noProof/>
+            </w:rPr>
+          </w:r>
+          <w:r>
+            <w:rPr>
+              <w:noProof/>
+            </w:rPr>
             <w:fldChar w:fldCharType="separate"/>
           </w:r>
           <w:r>
             <w:rPr>
-              <w:b/>
-              <w:color w:val="000000"/>
+              <w:noProof/>
             </w:rPr>
             <w:t>16</w:t>
           </w:r>
           <w:r>
+            <w:rPr>
+              <w:noProof/>
+            </w:rPr>
             <w:fldChar w:fldCharType="end"/>
           </w:r>
         </w:p>
         <w:p>
           <w:pPr>
-            <w:pStyle w:val="normal0"/>
+            <w:pStyle w:val="TDC2"/>
             <w:tabs>
-              <w:tab w:val="right" w:pos="8838"/>
+              <w:tab w:val="right" w:pos="8828"/>
             </w:tabs>
-            <w:spacing w:before="60"/>
-            <w:ind w:left="360"/>
-            <w:rPr>
-              <w:color w:val="000000"/>
+            <w:rPr>
+              <w:noProof/>
             </w:rPr>
           </w:pPr>
-          <w:hyperlink w:anchor="_6ybmnkx89j7v">
-            <w:r>
-              <w:rPr>
-                <w:color w:val="000000"/>
-              </w:rPr>
-              <w:t>Entorno local</w:t>
-            </w:r>
-          </w:hyperlink>
-          <w:r>
-            <w:rPr>
-              <w:color w:val="000000"/>
+          <w:r>
+            <w:rPr>
+              <w:noProof/>
+            </w:rPr>
+            <w:t>Entorno local</w:t>
+          </w:r>
+          <w:r>
+            <w:rPr>
+              <w:noProof/>
             </w:rPr>
             <w:tab/>
           </w:r>
           <w:r>
+            <w:rPr>
+              <w:noProof/>
+            </w:rPr>
             <w:fldChar w:fldCharType="begin"/>
           </w:r>
           <w:r>
-            <w:instrText xml:space="preserve"> PAGEREF _6ybmnkx89j7v \h </w:instrText>
-          </w:r>
-          <w:r>
+            <w:rPr>
+              <w:noProof/>
+            </w:rPr>
+            <w:instrText xml:space="preserve"> PAGEREF _Toc465881365 \h </w:instrText>
+          </w:r>
+          <w:r>
+            <w:rPr>
+              <w:noProof/>
+            </w:rPr>
+          </w:r>
+          <w:r>
+            <w:rPr>
+              <w:noProof/>
+            </w:rPr>
             <w:fldChar w:fldCharType="separate"/>
           </w:r>
           <w:r>
             <w:rPr>
-              <w:color w:val="000000"/>
-            </w:rPr>
-            <w:t>17</w:t>
-          </w:r>
-          <w:r>
+              <w:noProof/>
+            </w:rPr>
+            <w:t>16</w:t>
+          </w:r>
+          <w:r>
+            <w:rPr>
+              <w:noProof/>
+            </w:rPr>
+            <w:fldChar w:fldCharType="end"/>
+          </w:r>
+        </w:p>
+        <w:p>
+          <w:pPr>
+            <w:pStyle w:val="TDC2"/>
+            <w:tabs>
+              <w:tab w:val="right" w:pos="8828"/>
+            </w:tabs>
+            <w:rPr>
+              <w:noProof/>
+            </w:rPr>
+          </w:pPr>
+          <w:r>
+            <w:rPr>
+              <w:noProof/>
+            </w:rPr>
+            <w:t>Generar APK</w:t>
+          </w:r>
+          <w:r>
+            <w:rPr>
+              <w:noProof/>
+            </w:rPr>
+            <w:tab/>
+          </w:r>
+          <w:r>
+            <w:rPr>
+              <w:noProof/>
+            </w:rPr>
+            <w:fldChar w:fldCharType="begin"/>
+          </w:r>
+          <w:r>
+            <w:rPr>
+              <w:noProof/>
+            </w:rPr>
+            <w:instrText xml:space="preserve"> PAGEREF _Toc465881366 \h </w:instrText>
+          </w:r>
+          <w:r>
+            <w:rPr>
+              <w:noProof/>
+            </w:rPr>
+          </w:r>
+          <w:r>
+            <w:rPr>
+              <w:noProof/>
+            </w:rPr>
+            <w:fldChar w:fldCharType="separate"/>
+          </w:r>
+          <w:r>
+            <w:rPr>
+              <w:noProof/>
+            </w:rPr>
+            <w:t>19</w:t>
+          </w:r>
+          <w:r>
+            <w:rPr>
+              <w:noProof/>
+            </w:rPr>
             <w:fldChar w:fldCharType="end"/>
           </w:r>
         </w:p>
@@ -595,29 +779,6 @@
             <w:spacing w:before="60" w:after="80"/>
             <w:ind w:left="360"/>
           </w:pPr>
-          <w:hyperlink w:anchor="_lgc9ufsuth9t">
-            <w:r>
-              <w:t>Generar APK</w:t>
-            </w:r>
-          </w:hyperlink>
-          <w:r>
-            <w:tab/>
-          </w:r>
-          <w:r>
-            <w:fldChar w:fldCharType="begin"/>
-          </w:r>
-          <w:r>
-            <w:instrText xml:space="preserve"> PAGEREF _lgc9ufsuth9t \h </w:instrText>
-          </w:r>
-          <w:r>
-            <w:fldChar w:fldCharType="separate"/>
-          </w:r>
-          <w:r>
-            <w:t>19</w:t>
-          </w:r>
-          <w:r>
-            <w:fldChar w:fldCharType="end"/>
-          </w:r>
           <w:r>
             <w:fldChar w:fldCharType="end"/>
           </w:r>
@@ -716,113 +877,14 @@
     </w:p>
     <w:p>
       <w:pPr>
-        <w:pStyle w:val="normal0"/>
-      </w:pPr>
-    </w:p>
-    <w:p>
-      <w:pPr>
-        <w:pStyle w:val="normal0"/>
-      </w:pPr>
-    </w:p>
-    <w:p>
-      <w:pPr>
-        <w:pStyle w:val="normal0"/>
-      </w:pPr>
-    </w:p>
-    <w:p>
-      <w:pPr>
-        <w:pStyle w:val="normal0"/>
-      </w:pPr>
-    </w:p>
-    <w:p>
-      <w:pPr>
-        <w:pStyle w:val="normal0"/>
-      </w:pPr>
-    </w:p>
-    <w:p>
-      <w:pPr>
-        <w:pStyle w:val="normal0"/>
-      </w:pPr>
-    </w:p>
-    <w:p>
-      <w:pPr>
-        <w:pStyle w:val="normal0"/>
-      </w:pPr>
-    </w:p>
-    <w:p>
-      <w:pPr>
-        <w:pStyle w:val="normal0"/>
-      </w:pPr>
-    </w:p>
-    <w:p>
-      <w:pPr>
-        <w:pStyle w:val="normal0"/>
-      </w:pPr>
-    </w:p>
-    <w:p>
-      <w:pPr>
-        <w:pStyle w:val="normal0"/>
-      </w:pPr>
-    </w:p>
-    <w:p>
-      <w:pPr>
-        <w:pStyle w:val="normal0"/>
-      </w:pPr>
-    </w:p>
-    <w:p>
-      <w:pPr>
-        <w:pStyle w:val="normal0"/>
-      </w:pPr>
-    </w:p>
-    <w:p>
-      <w:pPr>
-        <w:pStyle w:val="normal0"/>
-      </w:pPr>
-    </w:p>
-    <w:p>
-      <w:pPr>
-        <w:pStyle w:val="normal0"/>
-      </w:pPr>
-    </w:p>
-    <w:p>
-      <w:pPr>
-        <w:pStyle w:val="normal0"/>
-      </w:pPr>
-    </w:p>
-    <w:p>
-      <w:pPr>
-        <w:pStyle w:val="normal0"/>
-      </w:pPr>
-    </w:p>
-    <w:p>
-      <w:pPr>
-        <w:pStyle w:val="normal0"/>
-      </w:pPr>
-    </w:p>
-    <w:p>
-      <w:pPr>
-        <w:pStyle w:val="normal0"/>
-      </w:pPr>
-    </w:p>
-    <w:p>
-      <w:pPr>
-        <w:pStyle w:val="normal0"/>
-      </w:pPr>
-    </w:p>
-    <w:p>
-      <w:pPr>
-        <w:pStyle w:val="normal0"/>
-      </w:pPr>
-    </w:p>
-    <w:p>
-      <w:pPr>
         <w:pStyle w:val="Ttulo1"/>
       </w:pPr>
-      <w:bookmarkStart w:id="1" w:name="_1fob9te" w:colFirst="0" w:colLast="0"/>
+      <w:bookmarkStart w:id="1" w:name="_Toc465881356"/>
+      <w:r>
+        <w:lastRenderedPageBreak/>
+        <w:t>Introducción</w:t>
+      </w:r>
       <w:bookmarkEnd w:id="1"/>
-      <w:r>
-        <w:t>Introducción</w:t>
-      </w:r>
     </w:p>
     <w:p>
       <w:pPr>
@@ -842,10 +904,7 @@
       </w:r>
       <w:proofErr w:type="spellEnd"/>
       <w:r>
-        <w:t xml:space="preserve"> esta dividida en dos módulos uno web y otro móvil, la aplicación web corre sobre un servidor web y es el modulo encargado de administrar los distintos aspectos de la aplicación así como de exponer una pagina publica par</w:t>
-      </w:r>
-      <w:r>
-        <w:t>a ofrecer información al usuario, además aloja los distintos servicios REST que se consumen desde el modulo móvil.</w:t>
+        <w:t xml:space="preserve"> esta dividida en dos módulos uno web y otro móvil, la aplicación web corre sobre un servidor web y es el modulo encargado de administrar los distintos aspectos de la aplicación así como de exponer una pagina publica para ofrecer información al usuario, además aloja los distintos servicios REST que se consumen desde el modulo móvil.</w:t>
       </w:r>
     </w:p>
     <w:p>
@@ -861,18 +920,7 @@
       </w:r>
       <w:proofErr w:type="spellEnd"/>
       <w:r>
-        <w:t xml:space="preserve"> desde donde los usuarios van a poder crear una cuenta y </w:t>
-      </w:r>
-      <w:proofErr w:type="spellStart"/>
-      <w:r>
-        <w:t>loguearse</w:t>
-      </w:r>
-      <w:proofErr w:type="spellEnd"/>
-      <w:r>
-        <w:t xml:space="preserve"> para utilizar la </w:t>
-      </w:r>
-      <w:r>
-        <w:t>aplicación.</w:t>
+        <w:t xml:space="preserve"> desde donde los usuarios van a poder crear una cuenta y loguearse para utilizar la aplicación.</w:t>
       </w:r>
     </w:p>
     <w:p>
@@ -884,11 +932,11 @@
       <w:pPr>
         <w:pStyle w:val="Ttulo1"/>
       </w:pPr>
-      <w:bookmarkStart w:id="2" w:name="_3znysh7" w:colFirst="0" w:colLast="0"/>
+      <w:bookmarkStart w:id="2" w:name="_Toc465881357"/>
+      <w:r>
+        <w:t>Tecnologías utilizadas</w:t>
+      </w:r>
       <w:bookmarkEnd w:id="2"/>
-      <w:r>
-        <w:t>Tecnologías utilizadas</w:t>
-      </w:r>
     </w:p>
     <w:p>
       <w:pPr>
@@ -940,7 +988,7 @@
         </w:rPr>
         <w:t xml:space="preserve">Java 8 </w:t>
       </w:r>
-      <w:hyperlink r:id="rId6">
+      <w:hyperlink r:id="rId8">
         <w:r>
           <w:rPr>
             <w:color w:val="0000FF"/>
@@ -985,7 +1033,7 @@
         </w:rPr>
         <w:t xml:space="preserve"> 2.1.3 RELEASE </w:t>
       </w:r>
-      <w:hyperlink r:id="rId7">
+      <w:hyperlink r:id="rId9">
         <w:r>
           <w:rPr>
             <w:color w:val="0000FF"/>
@@ -1030,7 +1078,7 @@
         </w:rPr>
         <w:t xml:space="preserve"> SQL 2.3.5 </w:t>
       </w:r>
-      <w:hyperlink r:id="rId8">
+      <w:hyperlink r:id="rId10">
         <w:r>
           <w:rPr>
             <w:color w:val="0000FF"/>
@@ -1075,20 +1123,13 @@
         </w:rPr>
         <w:t xml:space="preserve"> SQL </w:t>
       </w:r>
-      <w:hyperlink r:id="rId9">
+      <w:hyperlink r:id="rId11">
         <w:r>
           <w:rPr>
             <w:color w:val="0000FF"/>
             <w:u w:val="single"/>
           </w:rPr>
-          <w:t>http</w:t>
-        </w:r>
-        <w:r>
-          <w:rPr>
-            <w:color w:val="0000FF"/>
-            <w:u w:val="single"/>
-          </w:rPr>
-          <w:t>s://www.pgadmin.org/download/pgadmin-4-macos/</w:t>
+          <w:t>https://www.pgadmin.org/download/pgadmin-4-macos/</w:t>
         </w:r>
       </w:hyperlink>
       <w:r>
@@ -1127,7 +1168,7 @@
         </w:rPr>
         <w:t xml:space="preserve"> remoto </w:t>
       </w:r>
-      <w:hyperlink r:id="rId10">
+      <w:hyperlink r:id="rId12">
         <w:r>
           <w:rPr>
             <w:color w:val="0000FF"/>
@@ -1166,7 +1207,7 @@
         </w:rPr>
         <w:t xml:space="preserve"> </w:t>
       </w:r>
-      <w:hyperlink r:id="rId11">
+      <w:hyperlink r:id="rId13">
         <w:r>
           <w:rPr>
             <w:color w:val="0000FF"/>
@@ -1211,7 +1252,7 @@
         </w:rPr>
         <w:t xml:space="preserve">   </w:t>
       </w:r>
-      <w:hyperlink r:id="rId12">
+      <w:hyperlink r:id="rId14">
         <w:r>
           <w:rPr>
             <w:color w:val="0000FF"/>
@@ -1241,7 +1282,6 @@
         <w:rPr>
           <w:color w:val="000000"/>
         </w:rPr>
-        <w:lastRenderedPageBreak/>
         <w:t>Maven</w:t>
       </w:r>
       <w:proofErr w:type="spellEnd"/>
@@ -1251,7 +1291,7 @@
         </w:rPr>
         <w:t xml:space="preserve"> </w:t>
       </w:r>
-      <w:hyperlink r:id="rId13">
+      <w:hyperlink r:id="rId15">
         <w:r>
           <w:rPr>
             <w:color w:val="0000FF"/>
@@ -1304,7 +1344,7 @@
         </w:rPr>
         <w:t xml:space="preserve"> 2017.2 </w:t>
       </w:r>
-      <w:hyperlink r:id="rId14">
+      <w:hyperlink r:id="rId16">
         <w:r>
           <w:rPr>
             <w:color w:val="0000FF"/>
@@ -1329,10 +1369,57 @@
         </w:numPr>
       </w:pPr>
       <w:r>
-        <w:t>NPM https://www.npm</w:t>
-      </w:r>
-      <w:r>
-        <w:t>js.com/package/install</w:t>
+        <w:t xml:space="preserve">NPM </w:t>
+      </w:r>
+      <w:hyperlink r:id="rId17" w:history="1">
+        <w:r>
+          <w:rPr>
+            <w:rStyle w:val="Hipervnculo"/>
+          </w:rPr>
+          <w:t>https://www.npmjs.com/package/install</w:t>
+        </w:r>
+      </w:hyperlink>
+    </w:p>
+    <w:p>
+      <w:pPr>
+        <w:pStyle w:val="normal0"/>
+        <w:numPr>
+          <w:ilvl w:val="0"/>
+          <w:numId w:val="2"/>
+        </w:numPr>
+      </w:pPr>
+      <w:hyperlink r:id="rId18" w:history="1">
+        <w:proofErr w:type="spellStart"/>
+        <w:r>
+          <w:rPr>
+            <w:rStyle w:val="Hipervnculo"/>
+          </w:rPr>
+          <w:t>Sendgrid</w:t>
+        </w:r>
+        <w:proofErr w:type="spellEnd"/>
+      </w:hyperlink>
+      <w:r>
+        <w:t xml:space="preserve"> como proveedor de servicio de envió de emails.</w:t>
+      </w:r>
+    </w:p>
+    <w:p>
+      <w:pPr>
+        <w:pStyle w:val="normal0"/>
+        <w:numPr>
+          <w:ilvl w:val="0"/>
+          <w:numId w:val="2"/>
+        </w:numPr>
+      </w:pPr>
+      <w:hyperlink r:id="rId19" w:history="1">
+        <w:r>
+          <w:rPr>
+            <w:rStyle w:val="Hipervnculo"/>
+          </w:rPr>
+          <w:t>Cloudinary</w:t>
+        </w:r>
+      </w:hyperlink>
+      <w:r>
+        <w:t xml:space="preserve"> como servicio de almacenamiento de imágenes.</w:t>
       </w:r>
     </w:p>
     <w:p>
@@ -1496,11 +1583,11 @@
       <w:pPr>
         <w:pStyle w:val="Ttulo1"/>
       </w:pPr>
-      <w:bookmarkStart w:id="3" w:name="_og0qdwco1ljw" w:colFirst="0" w:colLast="0"/>
+      <w:bookmarkStart w:id="3" w:name="_Toc465881358"/>
+      <w:r>
+        <w:t>Resultados de la instalación</w:t>
+      </w:r>
       <w:bookmarkEnd w:id="3"/>
-      <w:r>
-        <w:t>Resultados de la instalación</w:t>
-      </w:r>
     </w:p>
     <w:p>
       <w:pPr>
@@ -1528,6 +1615,7 @@
         <w:pStyle w:val="normal0"/>
       </w:pPr>
       <w:r>
+        <w:lastRenderedPageBreak/>
         <w:t xml:space="preserve">Estos pasos ya fueron efectuados con lo que podrás encontrar la web levantada en la siguiente </w:t>
       </w:r>
       <w:proofErr w:type="spellStart"/>
@@ -1548,20 +1636,13 @@
       <w:pPr>
         <w:pStyle w:val="normal0"/>
       </w:pPr>
-      <w:hyperlink r:id="rId15">
+      <w:hyperlink r:id="rId20">
         <w:r>
           <w:rPr>
             <w:color w:val="1155CC"/>
             <w:u w:val="single"/>
           </w:rPr>
-          <w:t>htt</w:t>
-        </w:r>
-        <w:r>
-          <w:rPr>
-            <w:color w:val="1155CC"/>
-            <w:u w:val="single"/>
-          </w:rPr>
-          <w:t>p://adoptameapp.herokuapp.com/adoptame</w:t>
+          <w:t>http://adoptameapp.herokuapp.com/adoptame</w:t>
         </w:r>
       </w:hyperlink>
     </w:p>
@@ -1583,27 +1664,49 @@
         <w:pStyle w:val="normal0"/>
       </w:pPr>
     </w:p>
-    <w:p>
-      <w:pPr>
-        <w:pStyle w:val="normal0"/>
-      </w:pPr>
-      <w:hyperlink r:id="rId16">
-        <w:r>
-          <w:rPr>
-            <w:color w:val="1155CC"/>
-            <w:u w:val="single"/>
-          </w:rPr>
-          <w:t>https://drive.google.com/drive/folders/111H</w:t>
-        </w:r>
-        <w:r>
-          <w:rPr>
-            <w:color w:val="1155CC"/>
-            <w:u w:val="single"/>
-          </w:rPr>
-          <w:t>TpRwJ67CqleZkftURXRG9UuHpN6_e?usp=sharing</w:t>
-        </w:r>
-      </w:hyperlink>
-    </w:p>
+    <w:bookmarkStart w:id="4" w:name="_GoBack"/>
+    <w:p>
+      <w:pPr>
+        <w:pStyle w:val="normal0"/>
+      </w:pPr>
+      <w:r>
+        <w:fldChar w:fldCharType="begin"/>
+      </w:r>
+      <w:r>
+        <w:instrText xml:space="preserve"> HYPERLINK "</w:instrText>
+      </w:r>
+      <w:r>
+        <w:instrText>https://drive.google.com/file/d/1znbehEkr_yzTfKQ5CznZuUSWdCLuD18C/view?usp=sharing</w:instrText>
+      </w:r>
+      <w:r>
+        <w:instrText xml:space="preserve">" </w:instrText>
+      </w:r>
+      <w:r>
+        <w:fldChar w:fldCharType="separate"/>
+      </w:r>
+      <w:r>
+        <w:rPr>
+          <w:rStyle w:val="Hipervnculo"/>
+        </w:rPr>
+        <w:t>https://drive.google.com/file/d/1znbehEkr_yzTfKQ5CznZuUSWdCLuD18C/view?usp=shar</w:t>
+      </w:r>
+      <w:r>
+        <w:rPr>
+          <w:rStyle w:val="Hipervnculo"/>
+        </w:rPr>
+        <w:t>i</w:t>
+      </w:r>
+      <w:r>
+        <w:rPr>
+          <w:rStyle w:val="Hipervnculo"/>
+        </w:rPr>
+        <w:t>ng</w:t>
+      </w:r>
+      <w:r>
+        <w:fldChar w:fldCharType="end"/>
+      </w:r>
+    </w:p>
+    <w:bookmarkEnd w:id="4"/>
     <w:p>
       <w:pPr>
         <w:pStyle w:val="normal0"/>
@@ -1613,11 +1716,11 @@
       <w:pPr>
         <w:pStyle w:val="Ttulo1"/>
       </w:pPr>
-      <w:bookmarkStart w:id="4" w:name="_pnj4wg70zbkf" w:colFirst="0" w:colLast="0"/>
-      <w:bookmarkEnd w:id="4"/>
+      <w:bookmarkStart w:id="5" w:name="_Toc465881359"/>
       <w:r>
         <w:t>Instalación modulo web</w:t>
       </w:r>
+      <w:bookmarkEnd w:id="5"/>
     </w:p>
     <w:p>
       <w:pPr>
@@ -1646,11 +1749,11 @@
       <w:pPr>
         <w:pStyle w:val="Ttulo2"/>
       </w:pPr>
-      <w:bookmarkStart w:id="5" w:name="_tyjcwt" w:colFirst="0" w:colLast="0"/>
-      <w:bookmarkEnd w:id="5"/>
+      <w:bookmarkStart w:id="6" w:name="_Toc465881360"/>
       <w:r>
         <w:t>Base de Datos local</w:t>
       </w:r>
+      <w:bookmarkEnd w:id="6"/>
     </w:p>
     <w:p>
       <w:pPr>
@@ -1665,10 +1768,7 @@
       </w:r>
       <w:proofErr w:type="spellEnd"/>
       <w:r>
-        <w:t xml:space="preserve"> </w:t>
-      </w:r>
-      <w:r>
-        <w:t xml:space="preserve">lo ejecutamos , vamos a server </w:t>
+        <w:t xml:space="preserve"> lo ejecutamos , vamos a server </w:t>
       </w:r>
       <w:proofErr w:type="spellStart"/>
       <w:r>
@@ -1701,7 +1801,6 @@
           <w:noProof/>
           <w:lang w:val="es-ES"/>
         </w:rPr>
-        <w:lastRenderedPageBreak/>
         <w:drawing>
           <wp:inline distT="0" distB="0" distL="0" distR="0" wp14:anchorId="3C1A263F" wp14:editId="523A1DBF">
             <wp:extent cx="5612130" cy="2375039"/>
@@ -1716,7 +1815,7 @@
                     <pic:cNvPicPr preferRelativeResize="0"/>
                   </pic:nvPicPr>
                   <pic:blipFill>
-                    <a:blip r:embed="rId17"/>
+                    <a:blip r:embed="rId21"/>
                     <a:srcRect/>
                     <a:stretch>
                       <a:fillRect/>
@@ -1766,6 +1865,7 @@
           <w:noProof/>
           <w:lang w:val="es-ES"/>
         </w:rPr>
+        <w:lastRenderedPageBreak/>
         <w:drawing>
           <wp:inline distT="0" distB="0" distL="0" distR="0" wp14:anchorId="1A940094" wp14:editId="3AE6FF97">
             <wp:extent cx="4919801" cy="2480545"/>
@@ -1780,7 +1880,7 @@
                     <pic:cNvPicPr preferRelativeResize="0"/>
                   </pic:nvPicPr>
                   <pic:blipFill>
-                    <a:blip r:embed="rId18"/>
+                    <a:blip r:embed="rId22"/>
                     <a:srcRect/>
                     <a:stretch>
                       <a:fillRect/>
@@ -1847,10 +1947,7 @@
       </w:r>
       <w:proofErr w:type="spellEnd"/>
       <w:r>
-        <w:t>, simplemente poniendo la base de datos y el usuario con el que nos conectamos que por default es el usuario del sistema, en caso de usar el cliente</w:t>
-      </w:r>
-      <w:r>
-        <w:t xml:space="preserve"> </w:t>
+        <w:t xml:space="preserve">, simplemente poniendo la base de datos y el usuario con el que nos conectamos que por default es el usuario del sistema, en caso de usar el cliente </w:t>
       </w:r>
       <w:proofErr w:type="spellStart"/>
       <w:r>
@@ -1875,7 +1972,6 @@
           <w:noProof/>
           <w:lang w:val="es-ES"/>
         </w:rPr>
-        <w:lastRenderedPageBreak/>
         <w:drawing>
           <wp:inline distT="0" distB="0" distL="0" distR="0" wp14:anchorId="4AE804D1" wp14:editId="420DB246">
             <wp:extent cx="5604731" cy="2274456"/>
@@ -1890,7 +1986,7 @@
                     <pic:cNvPicPr preferRelativeResize="0"/>
                   </pic:nvPicPr>
                   <pic:blipFill>
-                    <a:blip r:embed="rId19"/>
+                    <a:blip r:embed="rId23"/>
                     <a:srcRect/>
                     <a:stretch>
                       <a:fillRect/>
@@ -1950,6 +2046,7 @@
           <w:noProof/>
           <w:lang w:val="es-ES"/>
         </w:rPr>
+        <w:lastRenderedPageBreak/>
         <w:drawing>
           <wp:inline distT="0" distB="0" distL="0" distR="0" wp14:anchorId="227CF3EF" wp14:editId="2EA6DCC2">
             <wp:extent cx="4690759" cy="3791353"/>
@@ -1964,7 +2061,7 @@
                     <pic:cNvPicPr preferRelativeResize="0"/>
                   </pic:nvPicPr>
                   <pic:blipFill>
-                    <a:blip r:embed="rId20"/>
+                    <a:blip r:embed="rId24"/>
                     <a:srcRect/>
                     <a:stretch>
                       <a:fillRect/>
@@ -2001,7 +2098,6 @@
           <w:noProof/>
           <w:lang w:val="es-ES"/>
         </w:rPr>
-        <w:lastRenderedPageBreak/>
         <w:drawing>
           <wp:inline distT="0" distB="0" distL="0" distR="0" wp14:anchorId="526FDC83" wp14:editId="286B65DB">
             <wp:extent cx="4690847" cy="4270354"/>
@@ -2016,7 +2112,7 @@
                     <pic:cNvPicPr preferRelativeResize="0"/>
                   </pic:nvPicPr>
                   <pic:blipFill>
-                    <a:blip r:embed="rId21"/>
+                    <a:blip r:embed="rId25"/>
                     <a:srcRect/>
                     <a:stretch>
                       <a:fillRect/>
@@ -2085,7 +2181,7 @@
                     <pic:cNvPicPr preferRelativeResize="0"/>
                   </pic:nvPicPr>
                   <pic:blipFill>
-                    <a:blip r:embed="rId22"/>
+                    <a:blip r:embed="rId26"/>
                     <a:srcRect/>
                     <a:stretch>
                       <a:fillRect/>
@@ -2132,12 +2228,11 @@
       <w:pPr>
         <w:pStyle w:val="Ttulo2"/>
       </w:pPr>
-      <w:bookmarkStart w:id="6" w:name="_3dy6vkm" w:colFirst="0" w:colLast="0"/>
-      <w:bookmarkEnd w:id="6"/>
-      <w:r>
-        <w:lastRenderedPageBreak/>
+      <w:bookmarkStart w:id="7" w:name="_Toc465881361"/>
+      <w:r>
         <w:t>Entorno local</w:t>
       </w:r>
+      <w:bookmarkEnd w:id="7"/>
     </w:p>
     <w:p>
       <w:pPr>
@@ -2227,6 +2322,7 @@
           <w:noProof/>
           <w:lang w:val="es-ES"/>
         </w:rPr>
+        <w:lastRenderedPageBreak/>
         <w:drawing>
           <wp:inline distT="0" distB="0" distL="0" distR="0" wp14:anchorId="2B7B9C7E" wp14:editId="402F56C1">
             <wp:extent cx="6093043" cy="2764254"/>
@@ -2241,7 +2337,7 @@
                     <pic:cNvPicPr preferRelativeResize="0"/>
                   </pic:nvPicPr>
                   <pic:blipFill>
-                    <a:blip r:embed="rId23"/>
+                    <a:blip r:embed="rId27"/>
                     <a:srcRect/>
                     <a:stretch>
                       <a:fillRect/>
@@ -2292,10 +2388,7 @@
       </w:r>
       <w:proofErr w:type="spellEnd"/>
       <w:r>
-        <w:t xml:space="preserve"> que nos va a bajar todas las d</w:t>
-      </w:r>
-      <w:r>
-        <w:t xml:space="preserve">ependencias que necesita el proyecto </w:t>
+        <w:t xml:space="preserve"> que nos va a bajar todas las dependencias que necesita el proyecto </w:t>
       </w:r>
       <w:proofErr w:type="spellStart"/>
       <w:r>
@@ -2380,7 +2473,6 @@
           <w:noProof/>
           <w:lang w:val="es-ES"/>
         </w:rPr>
-        <w:lastRenderedPageBreak/>
         <w:drawing>
           <wp:inline distT="0" distB="0" distL="0" distR="0" wp14:anchorId="732000CD" wp14:editId="2DCBBEBF">
             <wp:extent cx="4691264" cy="2608062"/>
@@ -2395,7 +2487,7 @@
                     <pic:cNvPicPr preferRelativeResize="0"/>
                   </pic:nvPicPr>
                   <pic:blipFill>
-                    <a:blip r:embed="rId24"/>
+                    <a:blip r:embed="rId28"/>
                     <a:srcRect/>
                     <a:stretch>
                       <a:fillRect/>
@@ -2519,7 +2611,7 @@
                     <pic:cNvPicPr preferRelativeResize="0"/>
                   </pic:nvPicPr>
                   <pic:blipFill>
-                    <a:blip r:embed="rId25"/>
+                    <a:blip r:embed="rId29"/>
                     <a:srcRect/>
                     <a:stretch>
                       <a:fillRect/>
@@ -2584,6 +2676,7 @@
           <w:noProof/>
           <w:lang w:val="es-ES"/>
         </w:rPr>
+        <w:lastRenderedPageBreak/>
         <w:drawing>
           <wp:inline distT="0" distB="0" distL="0" distR="0" wp14:anchorId="412B5F8E" wp14:editId="37FD9391">
             <wp:extent cx="3889888" cy="3638638"/>
@@ -2598,7 +2691,7 @@
                     <pic:cNvPicPr preferRelativeResize="0"/>
                   </pic:nvPicPr>
                   <pic:blipFill>
-                    <a:blip r:embed="rId26"/>
+                    <a:blip r:embed="rId30"/>
                     <a:srcRect/>
                     <a:stretch>
                       <a:fillRect/>
@@ -2659,7 +2752,7 @@
                     <pic:cNvPicPr preferRelativeResize="0"/>
                   </pic:nvPicPr>
                   <pic:blipFill>
-                    <a:blip r:embed="rId27"/>
+                    <a:blip r:embed="rId31"/>
                     <a:srcRect/>
                     <a:stretch>
                       <a:fillRect/>
@@ -2711,7 +2804,7 @@
                     <pic:cNvPicPr preferRelativeResize="0"/>
                   </pic:nvPicPr>
                   <pic:blipFill>
-                    <a:blip r:embed="rId28"/>
+                    <a:blip r:embed="rId32"/>
                     <a:srcRect/>
                     <a:stretch>
                       <a:fillRect/>
@@ -2767,7 +2860,7 @@
                     <pic:cNvPicPr preferRelativeResize="0"/>
                   </pic:nvPicPr>
                   <pic:blipFill>
-                    <a:blip r:embed="rId29"/>
+                    <a:blip r:embed="rId33"/>
                     <a:srcRect/>
                     <a:stretch>
                       <a:fillRect/>
@@ -2806,10 +2899,7 @@
       </w:pPr>
       <w:r>
         <w:lastRenderedPageBreak/>
-        <w:t>Finalmente de</w:t>
-      </w:r>
-      <w:r>
-        <w:t xml:space="preserve">spués que termine de configurarse el proyecto nos debería quedar </w:t>
+        <w:t xml:space="preserve">Finalmente después que termine de configurarse el proyecto nos debería quedar </w:t>
       </w:r>
       <w:proofErr w:type="spellStart"/>
       <w:r>
@@ -2845,7 +2935,7 @@
                     <pic:cNvPicPr preferRelativeResize="0"/>
                   </pic:nvPicPr>
                   <pic:blipFill>
-                    <a:blip r:embed="rId30"/>
+                    <a:blip r:embed="rId34"/>
                     <a:srcRect/>
                     <a:stretch>
                       <a:fillRect/>
@@ -2951,7 +3041,7 @@
                     <pic:cNvPicPr preferRelativeResize="0"/>
                   </pic:nvPicPr>
                   <pic:blipFill>
-                    <a:blip r:embed="rId31"/>
+                    <a:blip r:embed="rId35"/>
                     <a:srcRect/>
                     <a:stretch>
                       <a:fillRect/>
@@ -3002,10 +3092,7 @@
       </w:r>
       <w:proofErr w:type="spellEnd"/>
       <w:r>
-        <w:t xml:space="preserve"> de conexión correspondiente a nuestra base de datos. Esto se hizo así para tener mas flexibilidad a la hora de cambiar la conexión a la base de datos ya que no es</w:t>
-      </w:r>
-      <w:r>
-        <w:t xml:space="preserve"> lo mismo tenerlo en local que en remoto, configurando esta variable no tenemos que hacer cambios en el código si cambiamos el nombre de  la base de datos o su ubicación.</w:t>
+        <w:t xml:space="preserve"> de conexión correspondiente a nuestra base de datos. Esto se hizo así para tener mas flexibilidad a la hora de cambiar la conexión a la base de datos ya que no es lo mismo tenerlo en local que en remoto, configurando esta variable no tenemos que hacer cambios en el código si cambiamos el nombre de  la base de datos o su ubicación.</w:t>
       </w:r>
     </w:p>
     <w:p>
@@ -3110,7 +3197,7 @@
                     <pic:cNvPicPr preferRelativeResize="0"/>
                   </pic:nvPicPr>
                   <pic:blipFill>
-                    <a:blip r:embed="rId32"/>
+                    <a:blip r:embed="rId36"/>
                     <a:srcRect/>
                     <a:stretch>
                       <a:fillRect/>
@@ -3211,7 +3298,7 @@
                     <pic:cNvPicPr preferRelativeResize="0"/>
                   </pic:nvPicPr>
                   <pic:blipFill>
-                    <a:blip r:embed="rId33"/>
+                    <a:blip r:embed="rId37"/>
                     <a:srcRect/>
                     <a:stretch>
                       <a:fillRect/>
@@ -3249,10 +3336,7 @@
         <w:pStyle w:val="normal0"/>
       </w:pPr>
       <w:r>
-        <w:t>Una vez hecho esto vemos como levanta la aplicación y también vemos como las tablas de la base de datos se crean automáticamente  c</w:t>
-      </w:r>
-      <w:r>
-        <w:t>uando levanta la aplicación por primera vez, por lo que no hace falta crearlas a mano.</w:t>
+        <w:t>Una vez hecho esto vemos como levanta la aplicación y también vemos como las tablas de la base de datos se crean automáticamente  cuando levanta la aplicación por primera vez, por lo que no hace falta crearlas a mano.</w:t>
       </w:r>
     </w:p>
     <w:p>
@@ -3278,7 +3362,7 @@
                     <pic:cNvPicPr preferRelativeResize="0"/>
                   </pic:nvPicPr>
                   <pic:blipFill>
-                    <a:blip r:embed="rId34"/>
+                    <a:blip r:embed="rId38"/>
                     <a:srcRect/>
                     <a:stretch>
                       <a:fillRect/>
@@ -3336,7 +3420,7 @@
       <w:pPr>
         <w:pStyle w:val="normal0"/>
       </w:pPr>
-      <w:hyperlink r:id="rId35">
+      <w:hyperlink r:id="rId39">
         <w:r>
           <w:rPr>
             <w:color w:val="0000FF"/>
@@ -3426,15 +3510,7 @@
           <w:sz w:val="20"/>
           <w:szCs w:val="20"/>
         </w:rPr>
-        <w:t>tipo_</w:t>
-      </w:r>
-      <w:r>
-        <w:rPr>
-          <w:i/>
-          <w:sz w:val="20"/>
-          <w:szCs w:val="20"/>
-        </w:rPr>
-        <w:t>persona</w:t>
+        <w:t>tipo_persona</w:t>
       </w:r>
       <w:proofErr w:type="spellEnd"/>
       <w:r>
@@ -3519,8 +3595,6 @@
           <w:szCs w:val="20"/>
         </w:rPr>
       </w:pPr>
-      <w:bookmarkStart w:id="7" w:name="_GoBack"/>
-      <w:bookmarkEnd w:id="7"/>
     </w:p>
     <w:p>
       <w:pPr>
@@ -3546,15 +3620,7 @@
           <w:sz w:val="20"/>
           <w:szCs w:val="20"/>
         </w:rPr>
-        <w:t>id_ro</w:t>
-      </w:r>
-      <w:r>
-        <w:rPr>
-          <w:i/>
-          <w:sz w:val="20"/>
-          <w:szCs w:val="20"/>
-        </w:rPr>
-        <w:t>l</w:t>
+        <w:t>id_rol</w:t>
       </w:r>
       <w:proofErr w:type="spellEnd"/>
       <w:r>
@@ -3734,10 +3800,7 @@
       </w:r>
       <w:proofErr w:type="spellEnd"/>
       <w:r>
-        <w:t xml:space="preserve"> 1</w:t>
-      </w:r>
-      <w:r>
-        <w:t xml:space="preserve">2345678 que esta encriptado. Ya con este primer usuario luego podemos crear mas cuando nos </w:t>
+        <w:t xml:space="preserve"> 12345678 que esta encriptado. Ya con este primer usuario luego podemos crear mas cuando nos </w:t>
       </w:r>
       <w:proofErr w:type="spellStart"/>
       <w:r>
@@ -3781,7 +3844,7 @@
                     <pic:cNvPicPr preferRelativeResize="0"/>
                   </pic:nvPicPr>
                   <pic:blipFill>
-                    <a:blip r:embed="rId36"/>
+                    <a:blip r:embed="rId40"/>
                     <a:srcRect/>
                     <a:stretch>
                       <a:fillRect/>
@@ -3833,7 +3896,7 @@
                     <pic:cNvPicPr preferRelativeResize="0"/>
                   </pic:nvPicPr>
                   <pic:blipFill>
-                    <a:blip r:embed="rId37"/>
+                    <a:blip r:embed="rId41"/>
                     <a:srcRect/>
                     <a:stretch>
                       <a:fillRect/>
@@ -3870,11 +3933,11 @@
       <w:pPr>
         <w:pStyle w:val="Ttulo2"/>
       </w:pPr>
-      <w:bookmarkStart w:id="8" w:name="_1t3h5sf" w:colFirst="0" w:colLast="0"/>
+      <w:bookmarkStart w:id="8" w:name="_Toc465881362"/>
+      <w:r>
+        <w:t>Entorno remoto</w:t>
+      </w:r>
       <w:bookmarkEnd w:id="8"/>
-      <w:r>
-        <w:t>Entorno remoto</w:t>
-      </w:r>
     </w:p>
     <w:p>
       <w:pPr>
@@ -3896,7 +3959,7 @@
       <w:r>
         <w:t xml:space="preserve"> HEROKU  </w:t>
       </w:r>
-      <w:hyperlink r:id="rId38">
+      <w:hyperlink r:id="rId42">
         <w:r>
           <w:rPr>
             <w:color w:val="0000FF"/>
@@ -3934,7 +3997,7 @@
       <w:r>
         <w:t xml:space="preserve">  seguimos esta guía </w:t>
       </w:r>
-      <w:hyperlink r:id="rId39" w:anchor="connecting-to-a-database">
+      <w:hyperlink r:id="rId43" w:anchor="connecting-to-a-database">
         <w:r>
           <w:rPr>
             <w:color w:val="0000FF"/>
@@ -3964,7 +4027,7 @@
       <w:r>
         <w:t xml:space="preserve"> la aplicación , la creamos aquí </w:t>
       </w:r>
-      <w:hyperlink r:id="rId40">
+      <w:hyperlink r:id="rId44">
         <w:r>
           <w:rPr>
             <w:color w:val="0000FF"/>
@@ -4040,10 +4103,7 @@
         <w:t xml:space="preserve"> </w:t>
       </w:r>
       <w:r>
-        <w:t>y ponemos las credenciales de la cuenta que nos creamos  anter</w:t>
-      </w:r>
-      <w:r>
-        <w:t>iormente</w:t>
+        <w:t>y ponemos las credenciales de la cuenta que nos creamos  anteriormente</w:t>
       </w:r>
     </w:p>
     <w:p>
@@ -4074,7 +4134,7 @@
                     <pic:cNvPicPr preferRelativeResize="0"/>
                   </pic:nvPicPr>
                   <pic:blipFill>
-                    <a:blip r:embed="rId41"/>
+                    <a:blip r:embed="rId45"/>
                     <a:srcRect/>
                     <a:stretch>
                       <a:fillRect/>
@@ -4156,10 +4216,7 @@
       </w:r>
       <w:proofErr w:type="spellEnd"/>
       <w:r>
-        <w:t xml:space="preserve"> que vamos a cambi</w:t>
-      </w:r>
-      <w:r>
-        <w:t xml:space="preserve">ar con el comando </w:t>
+        <w:t xml:space="preserve"> que vamos a cambiar con el comando </w:t>
       </w:r>
       <w:proofErr w:type="spellStart"/>
       <w:r>
@@ -4332,7 +4389,7 @@
                     <pic:cNvPicPr preferRelativeResize="0"/>
                   </pic:nvPicPr>
                   <pic:blipFill>
-                    <a:blip r:embed="rId42"/>
+                    <a:blip r:embed="rId46"/>
                     <a:srcRect/>
                     <a:stretch>
                       <a:fillRect/>
@@ -4397,11 +4454,11 @@
       <w:pPr>
         <w:pStyle w:val="Ttulo2"/>
       </w:pPr>
-      <w:bookmarkStart w:id="9" w:name="_4d34og8" w:colFirst="0" w:colLast="0"/>
+      <w:bookmarkStart w:id="9" w:name="_Toc465881363"/>
+      <w:r>
+        <w:t>Base de datos Remoto</w:t>
+      </w:r>
       <w:bookmarkEnd w:id="9"/>
-      <w:r>
-        <w:t>Base de datos Remoto</w:t>
-      </w:r>
     </w:p>
     <w:p>
       <w:pPr>
@@ -4424,10 +4481,7 @@
       </w:r>
       <w:proofErr w:type="spellEnd"/>
       <w:r>
-        <w:t xml:space="preserve"> nuestro proye</w:t>
-      </w:r>
-      <w:r>
-        <w:t xml:space="preserve">cto ejecutamos el siguiente comando </w:t>
+        <w:t xml:space="preserve"> nuestro proyecto ejecutamos el siguiente comando </w:t>
       </w:r>
       <w:proofErr w:type="spellStart"/>
       <w:r>
@@ -4782,10 +4836,7 @@
         <w:pStyle w:val="normal0"/>
       </w:pPr>
       <w:r>
-        <w:t>podemos obtener mas detalle de la base de datos</w:t>
-      </w:r>
-      <w:r>
-        <w:t xml:space="preserve"> con el siguiente comando</w:t>
+        <w:t>podemos obtener mas detalle de la base de datos con el siguiente comando</w:t>
       </w:r>
     </w:p>
     <w:p>
@@ -5028,16 +5079,7 @@
           <w:sz w:val="20"/>
           <w:szCs w:val="20"/>
         </w:rPr>
-        <w:t xml:space="preserve">:            </w:t>
-      </w:r>
-      <w:r>
-        <w:rPr>
-          <w:rFonts w:ascii="Consolas" w:eastAsia="Consolas" w:hAnsi="Consolas" w:cs="Consolas"/>
-          <w:color w:val="BEBEC5"/>
-          <w:sz w:val="20"/>
-          <w:szCs w:val="20"/>
-        </w:rPr>
-        <w:t xml:space="preserve">      0/10000 (In </w:t>
+        <w:t xml:space="preserve">:                  0/10000 (In </w:t>
       </w:r>
       <w:proofErr w:type="spellStart"/>
       <w:r>
@@ -5276,13 +5318,7 @@
         <w:rPr>
           <w:color w:val="000000"/>
         </w:rPr>
-        <w:t xml:space="preserve"> de la aplicación para que se conecte a la base de datos,</w:t>
-      </w:r>
-      <w:r>
-        <w:rPr>
-          <w:color w:val="000000"/>
-        </w:rPr>
-        <w:t xml:space="preserve"> esto se hace automáticamente ya que </w:t>
+        <w:t xml:space="preserve"> de la aplicación para que se conecte a la base de datos, esto se hace automáticamente ya que </w:t>
       </w:r>
       <w:proofErr w:type="spellStart"/>
       <w:r>
@@ -5325,7 +5361,27 @@
           <w:sz w:val="18"/>
           <w:szCs w:val="18"/>
         </w:rPr>
+        <w:t xml:space="preserve"> </w:t>
+      </w:r>
+      <w:r>
+        <w:rPr>
+          <w:rFonts w:ascii="Menlo" w:eastAsia="Menlo" w:hAnsi="Menlo" w:cs="Menlo"/>
+          <w:b/>
+          <w:color w:val="000080"/>
+          <w:sz w:val="18"/>
+          <w:szCs w:val="18"/>
+        </w:rPr>
         <w:t>JDBC_DATABASE_URL</w:t>
+      </w:r>
+      <w:r>
+        <w:rPr>
+          <w:rFonts w:ascii="Menlo" w:eastAsia="Menlo" w:hAnsi="Menlo" w:cs="Menlo"/>
+          <w:b/>
+          <w:color w:val="008000"/>
+          <w:sz w:val="18"/>
+          <w:szCs w:val="18"/>
+        </w:rPr>
+        <w:t xml:space="preserve"> </w:t>
       </w:r>
       <w:r>
         <w:rPr>
@@ -5559,15 +5615,9 @@
         <w:rPr>
           <w:color w:val="000000"/>
         </w:rPr>
-        <w:t xml:space="preserve"> que hemos c</w:t>
-      </w:r>
-      <w:r>
-        <w:rPr>
-          <w:color w:val="000000"/>
-        </w:rPr>
-        <w:t xml:space="preserve">reado </w:t>
-      </w:r>
-      <w:hyperlink r:id="rId43">
+        <w:t xml:space="preserve"> que hemos creado </w:t>
+      </w:r>
+      <w:hyperlink r:id="rId47">
         <w:r>
           <w:rPr>
             <w:rFonts w:ascii="Courier" w:eastAsia="Courier" w:hAnsi="Courier" w:cs="Courier"/>
@@ -5661,34 +5711,34 @@
       <w:pPr>
         <w:pStyle w:val="Ttulo1"/>
       </w:pPr>
-      <w:bookmarkStart w:id="10" w:name="_donkut31dt97" w:colFirst="0" w:colLast="0"/>
+      <w:bookmarkStart w:id="10" w:name="_Toc465881364"/>
+      <w:r>
+        <w:t xml:space="preserve">Instalación módulo </w:t>
+      </w:r>
+      <w:proofErr w:type="spellStart"/>
+      <w:r>
+        <w:t>mobile</w:t>
+      </w:r>
       <w:bookmarkEnd w:id="10"/>
-      <w:r>
-        <w:t xml:space="preserve">Instalación módulo </w:t>
+      <w:proofErr w:type="spellEnd"/>
+    </w:p>
+    <w:p>
+      <w:pPr>
+        <w:pStyle w:val="normal0"/>
+      </w:pPr>
+    </w:p>
+    <w:p>
+      <w:pPr>
+        <w:pStyle w:val="normal0"/>
+      </w:pPr>
+      <w:r>
+        <w:t xml:space="preserve">Una vez que tenemos instalado nuestro servidor vamos a seguir con la aplicación </w:t>
       </w:r>
       <w:proofErr w:type="spellStart"/>
       <w:r>
         <w:t>mobile</w:t>
       </w:r>
       <w:proofErr w:type="spellEnd"/>
-    </w:p>
-    <w:p>
-      <w:pPr>
-        <w:pStyle w:val="normal0"/>
-      </w:pPr>
-    </w:p>
-    <w:p>
-      <w:pPr>
-        <w:pStyle w:val="normal0"/>
-      </w:pPr>
-      <w:r>
-        <w:t xml:space="preserve">Una vez que tenemos instalado nuestro servidor vamos a seguir con la aplicación </w:t>
-      </w:r>
-      <w:proofErr w:type="spellStart"/>
-      <w:r>
-        <w:t>mobile</w:t>
-      </w:r>
-      <w:proofErr w:type="spellEnd"/>
       <w:r>
         <w:t>.</w:t>
       </w:r>
@@ -5702,11 +5752,11 @@
       <w:pPr>
         <w:pStyle w:val="Ttulo2"/>
       </w:pPr>
-      <w:bookmarkStart w:id="11" w:name="_6ybmnkx89j7v" w:colFirst="0" w:colLast="0"/>
+      <w:bookmarkStart w:id="11" w:name="_Toc465881365"/>
+      <w:r>
+        <w:t>Entorno local</w:t>
+      </w:r>
       <w:bookmarkEnd w:id="11"/>
-      <w:r>
-        <w:t>Entorno local</w:t>
-      </w:r>
     </w:p>
     <w:p>
       <w:pPr>
@@ -5801,7 +5851,7 @@
                     <pic:cNvPicPr preferRelativeResize="0"/>
                   </pic:nvPicPr>
                   <pic:blipFill>
-                    <a:blip r:embed="rId44"/>
+                    <a:blip r:embed="rId48"/>
                     <a:srcRect/>
                     <a:stretch>
                       <a:fillRect/>
@@ -5935,13 +5985,7 @@
         <w:rPr>
           <w:i/>
         </w:rPr>
-        <w:t>n</w:t>
-      </w:r>
-      <w:r>
-        <w:rPr>
-          <w:i/>
-        </w:rPr>
-        <w:t>pm</w:t>
+        <w:t>npm</w:t>
       </w:r>
       <w:proofErr w:type="spellEnd"/>
       <w:r>
@@ -5988,7 +6032,7 @@
                     <pic:cNvPicPr preferRelativeResize="0"/>
                   </pic:nvPicPr>
                   <pic:blipFill>
-                    <a:blip r:embed="rId45"/>
+                    <a:blip r:embed="rId49"/>
                     <a:srcRect/>
                     <a:stretch>
                       <a:fillRect/>
@@ -6053,10 +6097,7 @@
       </w:r>
       <w:proofErr w:type="spellEnd"/>
       <w:r>
-        <w:t xml:space="preserve"> de la siguiente mane</w:t>
-      </w:r>
-      <w:r>
-        <w:t>ra:</w:t>
+        <w:t xml:space="preserve"> de la siguiente manera:</w:t>
       </w:r>
     </w:p>
     <w:p>
@@ -6130,7 +6171,7 @@
                     <pic:cNvPicPr preferRelativeResize="0"/>
                   </pic:nvPicPr>
                   <pic:blipFill>
-                    <a:blip r:embed="rId46"/>
+                    <a:blip r:embed="rId50"/>
                     <a:srcRect/>
                     <a:stretch>
                       <a:fillRect/>
@@ -6325,7 +6366,7 @@
                     <pic:cNvPicPr preferRelativeResize="0"/>
                   </pic:nvPicPr>
                   <pic:blipFill>
-                    <a:blip r:embed="rId47"/>
+                    <a:blip r:embed="rId51"/>
                     <a:srcRect/>
                     <a:stretch>
                       <a:fillRect/>
@@ -6360,11 +6401,11 @@
       <w:pPr>
         <w:pStyle w:val="Ttulo2"/>
       </w:pPr>
-      <w:bookmarkStart w:id="12" w:name="_lgc9ufsuth9t" w:colFirst="0" w:colLast="0"/>
+      <w:bookmarkStart w:id="12" w:name="_Toc465881366"/>
+      <w:r>
+        <w:t>Generar APK</w:t>
+      </w:r>
       <w:bookmarkEnd w:id="12"/>
-      <w:r>
-        <w:t>Generar APK</w:t>
-      </w:r>
     </w:p>
     <w:p>
       <w:pPr>
@@ -6486,7 +6527,7 @@
                     <pic:cNvPicPr preferRelativeResize="0"/>
                   </pic:nvPicPr>
                   <pic:blipFill>
-                    <a:blip r:embed="rId48"/>
+                    <a:blip r:embed="rId52"/>
                     <a:srcRect/>
                     <a:stretch>
                       <a:fillRect/>
@@ -6527,10 +6568,7 @@
         </w:rPr>
       </w:pPr>
       <w:r>
-        <w:t xml:space="preserve">Una vez que finaliza el proceso, vamos a encontrar el </w:t>
-      </w:r>
-      <w:r>
-        <w:t>APK generado en la siguiente ruta:</w:t>
+        <w:t>Una vez que finaliza el proceso, vamos a encontrar el APK generado en la siguiente ruta:</w:t>
       </w:r>
     </w:p>
     <w:p>
@@ -6573,6 +6611,8 @@
       </w:pPr>
     </w:p>
     <w:sectPr>
+      <w:footerReference w:type="even" r:id="rId53"/>
+      <w:footerReference w:type="default" r:id="rId54"/>
       <w:pgSz w:w="12240" w:h="15840"/>
       <w:pgMar w:top="1417" w:right="1701" w:bottom="1417" w:left="1701" w:header="720" w:footer="720" w:gutter="0"/>
       <w:pgNumType w:start="1"/>
@@ -6580,6 +6620,133 @@
     </w:sectPr>
   </w:body>
 </w:document>
+</file>
+
+<file path=word/endnotes.xml><?xml version="1.0" encoding="utf-8"?>
+<w:endnotes xmlns:wpc="http://schemas.microsoft.com/office/word/2010/wordprocessingCanvas" xmlns:mo="http://schemas.microsoft.com/office/mac/office/2008/main" xmlns:mc="http://schemas.openxmlformats.org/markup-compatibility/2006" xmlns:mv="urn:schemas-microsoft-com:mac:vml" xmlns:o="urn:schemas-microsoft-com:office:office" xmlns:r="http://schemas.openxmlformats.org/officeDocument/2006/relationships" xmlns:m="http://schemas.openxmlformats.org/officeDocument/2006/math" xmlns:v="urn:schemas-microsoft-com:vml" xmlns:wp14="http://schemas.microsoft.com/office/word/2010/wordprocessingDrawing" xmlns:wp="http://schemas.openxmlformats.org/drawingml/2006/wordprocessingDrawing" xmlns:w10="urn:schemas-microsoft-com:office:word" xmlns:w="http://schemas.openxmlformats.org/wordprocessingml/2006/main" xmlns:w14="http://schemas.microsoft.com/office/word/2010/wordml" xmlns:wpg="http://schemas.microsoft.com/office/word/2010/wordprocessingGroup" xmlns:wpi="http://schemas.microsoft.com/office/word/2010/wordprocessingInk" xmlns:wne="http://schemas.microsoft.com/office/word/2006/wordml" xmlns:wps="http://schemas.microsoft.com/office/word/2010/wordprocessingShape" mc:Ignorable="w14 wp14">
+  <w:endnote w:type="separator" w:id="-1">
+    <w:p>
+      <w:r>
+        <w:separator/>
+      </w:r>
+    </w:p>
+  </w:endnote>
+  <w:endnote w:type="continuationSeparator" w:id="0">
+    <w:p>
+      <w:r>
+        <w:continuationSeparator/>
+      </w:r>
+    </w:p>
+  </w:endnote>
+</w:endnotes>
+</file>
+
+<file path=word/footer1.xml><?xml version="1.0" encoding="utf-8"?>
+<w:ftr xmlns:wpc="http://schemas.microsoft.com/office/word/2010/wordprocessingCanvas" xmlns:mo="http://schemas.microsoft.com/office/mac/office/2008/main" xmlns:mc="http://schemas.openxmlformats.org/markup-compatibility/2006" xmlns:mv="urn:schemas-microsoft-com:mac:vml" xmlns:o="urn:schemas-microsoft-com:office:office" xmlns:r="http://schemas.openxmlformats.org/officeDocument/2006/relationships" xmlns:m="http://schemas.openxmlformats.org/officeDocument/2006/math" xmlns:v="urn:schemas-microsoft-com:vml" xmlns:wp14="http://schemas.microsoft.com/office/word/2010/wordprocessingDrawing" xmlns:wp="http://schemas.openxmlformats.org/drawingml/2006/wordprocessingDrawing" xmlns:w10="urn:schemas-microsoft-com:office:word" xmlns:w="http://schemas.openxmlformats.org/wordprocessingml/2006/main" xmlns:w14="http://schemas.microsoft.com/office/word/2010/wordml" xmlns:wpg="http://schemas.microsoft.com/office/word/2010/wordprocessingGroup" xmlns:wpi="http://schemas.microsoft.com/office/word/2010/wordprocessingInk" xmlns:wne="http://schemas.microsoft.com/office/word/2006/wordml" xmlns:wps="http://schemas.microsoft.com/office/word/2010/wordprocessingShape" mc:Ignorable="w14 wp14">
+  <w:p>
+    <w:pPr>
+      <w:pStyle w:val="Piedepgina"/>
+      <w:framePr w:wrap="around" w:vAnchor="text" w:hAnchor="margin" w:xAlign="right" w:y="1"/>
+      <w:rPr>
+        <w:rStyle w:val="Nmerodepgina"/>
+      </w:rPr>
+    </w:pPr>
+    <w:r>
+      <w:rPr>
+        <w:rStyle w:val="Nmerodepgina"/>
+      </w:rPr>
+      <w:fldChar w:fldCharType="begin"/>
+    </w:r>
+    <w:r>
+      <w:rPr>
+        <w:rStyle w:val="Nmerodepgina"/>
+      </w:rPr>
+      <w:instrText xml:space="preserve">PAGE  </w:instrText>
+    </w:r>
+    <w:r>
+      <w:rPr>
+        <w:rStyle w:val="Nmerodepgina"/>
+      </w:rPr>
+      <w:fldChar w:fldCharType="end"/>
+    </w:r>
+  </w:p>
+  <w:p>
+    <w:pPr>
+      <w:pStyle w:val="Piedepgina"/>
+      <w:ind w:right="360"/>
+    </w:pPr>
+  </w:p>
+</w:ftr>
+</file>
+
+<file path=word/footer2.xml><?xml version="1.0" encoding="utf-8"?>
+<w:ftr xmlns:wpc="http://schemas.microsoft.com/office/word/2010/wordprocessingCanvas" xmlns:mo="http://schemas.microsoft.com/office/mac/office/2008/main" xmlns:mc="http://schemas.openxmlformats.org/markup-compatibility/2006" xmlns:mv="urn:schemas-microsoft-com:mac:vml" xmlns:o="urn:schemas-microsoft-com:office:office" xmlns:r="http://schemas.openxmlformats.org/officeDocument/2006/relationships" xmlns:m="http://schemas.openxmlformats.org/officeDocument/2006/math" xmlns:v="urn:schemas-microsoft-com:vml" xmlns:wp14="http://schemas.microsoft.com/office/word/2010/wordprocessingDrawing" xmlns:wp="http://schemas.openxmlformats.org/drawingml/2006/wordprocessingDrawing" xmlns:w10="urn:schemas-microsoft-com:office:word" xmlns:w="http://schemas.openxmlformats.org/wordprocessingml/2006/main" xmlns:w14="http://schemas.microsoft.com/office/word/2010/wordml" xmlns:wpg="http://schemas.microsoft.com/office/word/2010/wordprocessingGroup" xmlns:wpi="http://schemas.microsoft.com/office/word/2010/wordprocessingInk" xmlns:wne="http://schemas.microsoft.com/office/word/2006/wordml" xmlns:wps="http://schemas.microsoft.com/office/word/2010/wordprocessingShape" mc:Ignorable="w14 wp14">
+  <w:p>
+    <w:pPr>
+      <w:pStyle w:val="Piedepgina"/>
+      <w:framePr w:wrap="around" w:vAnchor="text" w:hAnchor="margin" w:xAlign="right" w:y="1"/>
+      <w:rPr>
+        <w:rStyle w:val="Nmerodepgina"/>
+      </w:rPr>
+    </w:pPr>
+    <w:r>
+      <w:rPr>
+        <w:rStyle w:val="Nmerodepgina"/>
+      </w:rPr>
+      <w:fldChar w:fldCharType="begin"/>
+    </w:r>
+    <w:r>
+      <w:rPr>
+        <w:rStyle w:val="Nmerodepgina"/>
+      </w:rPr>
+      <w:instrText xml:space="preserve">PAGE  </w:instrText>
+    </w:r>
+    <w:r>
+      <w:rPr>
+        <w:rStyle w:val="Nmerodepgina"/>
+      </w:rPr>
+      <w:fldChar w:fldCharType="separate"/>
+    </w:r>
+    <w:r>
+      <w:rPr>
+        <w:rStyle w:val="Nmerodepgina"/>
+        <w:noProof/>
+      </w:rPr>
+      <w:t>3</w:t>
+    </w:r>
+    <w:r>
+      <w:rPr>
+        <w:rStyle w:val="Nmerodepgina"/>
+      </w:rPr>
+      <w:fldChar w:fldCharType="end"/>
+    </w:r>
+  </w:p>
+  <w:p>
+    <w:pPr>
+      <w:pStyle w:val="Piedepgina"/>
+      <w:ind w:right="360"/>
+    </w:pPr>
+  </w:p>
+</w:ftr>
+</file>
+
+<file path=word/footnotes.xml><?xml version="1.0" encoding="utf-8"?>
+<w:footnotes xmlns:wpc="http://schemas.microsoft.com/office/word/2010/wordprocessingCanvas" xmlns:mo="http://schemas.microsoft.com/office/mac/office/2008/main" xmlns:mc="http://schemas.openxmlformats.org/markup-compatibility/2006" xmlns:mv="urn:schemas-microsoft-com:mac:vml" xmlns:o="urn:schemas-microsoft-com:office:office" xmlns:r="http://schemas.openxmlformats.org/officeDocument/2006/relationships" xmlns:m="http://schemas.openxmlformats.org/officeDocument/2006/math" xmlns:v="urn:schemas-microsoft-com:vml" xmlns:wp14="http://schemas.microsoft.com/office/word/2010/wordprocessingDrawing" xmlns:wp="http://schemas.openxmlformats.org/drawingml/2006/wordprocessingDrawing" xmlns:w10="urn:schemas-microsoft-com:office:word" xmlns:w="http://schemas.openxmlformats.org/wordprocessingml/2006/main" xmlns:w14="http://schemas.microsoft.com/office/word/2010/wordml" xmlns:wpg="http://schemas.microsoft.com/office/word/2010/wordprocessingGroup" xmlns:wpi="http://schemas.microsoft.com/office/word/2010/wordprocessingInk" xmlns:wne="http://schemas.microsoft.com/office/word/2006/wordml" xmlns:wps="http://schemas.microsoft.com/office/word/2010/wordprocessingShape" mc:Ignorable="w14 wp14">
+  <w:footnote w:type="separator" w:id="-1">
+    <w:p>
+      <w:r>
+        <w:separator/>
+      </w:r>
+    </w:p>
+  </w:footnote>
+  <w:footnote w:type="continuationSeparator" w:id="0">
+    <w:p>
+      <w:r>
+        <w:continuationSeparator/>
+      </w:r>
+    </w:p>
+  </w:footnote>
+</w:footnotes>
 </file>
 
 <file path=word/numbering.xml><?xml version="1.0" encoding="utf-8"?>
@@ -7173,6 +7340,83 @@
       <w:szCs w:val="18"/>
     </w:rPr>
   </w:style>
+  <w:style w:type="character" w:styleId="Hipervnculo">
+    <w:name w:val="Hyperlink"/>
+    <w:basedOn w:val="Fuentedeprrafopredeter"/>
+    <w:uiPriority w:val="99"/>
+    <w:unhideWhenUsed/>
+    <w:rsid w:val="00A622EE"/>
+    <w:rPr>
+      <w:color w:val="0000FF" w:themeColor="hyperlink"/>
+      <w:u w:val="single"/>
+    </w:rPr>
+  </w:style>
+  <w:style w:type="paragraph" w:styleId="Piedepgina">
+    <w:name w:val="footer"/>
+    <w:basedOn w:val="Normal"/>
+    <w:link w:val="PiedepginaCar"/>
+    <w:uiPriority w:val="99"/>
+    <w:unhideWhenUsed/>
+    <w:rsid w:val="003C1F39"/>
+    <w:pPr>
+      <w:tabs>
+        <w:tab w:val="center" w:pos="4252"/>
+        <w:tab w:val="right" w:pos="8504"/>
+      </w:tabs>
+    </w:pPr>
+  </w:style>
+  <w:style w:type="character" w:customStyle="1" w:styleId="PiedepginaCar">
+    <w:name w:val="Pie de página Car"/>
+    <w:basedOn w:val="Fuentedeprrafopredeter"/>
+    <w:link w:val="Piedepgina"/>
+    <w:uiPriority w:val="99"/>
+    <w:rsid w:val="003C1F39"/>
+  </w:style>
+  <w:style w:type="character" w:styleId="Nmerodepgina">
+    <w:name w:val="page number"/>
+    <w:basedOn w:val="Fuentedeprrafopredeter"/>
+    <w:uiPriority w:val="99"/>
+    <w:semiHidden/>
+    <w:unhideWhenUsed/>
+    <w:rsid w:val="003C1F39"/>
+  </w:style>
+  <w:style w:type="paragraph" w:styleId="TDC1">
+    <w:name w:val="toc 1"/>
+    <w:basedOn w:val="Normal"/>
+    <w:next w:val="Normal"/>
+    <w:autoRedefine/>
+    <w:uiPriority w:val="39"/>
+    <w:unhideWhenUsed/>
+    <w:rsid w:val="00943041"/>
+    <w:pPr>
+      <w:spacing w:after="100"/>
+    </w:pPr>
+  </w:style>
+  <w:style w:type="paragraph" w:styleId="TDC2">
+    <w:name w:val="toc 2"/>
+    <w:basedOn w:val="Normal"/>
+    <w:next w:val="Normal"/>
+    <w:autoRedefine/>
+    <w:uiPriority w:val="39"/>
+    <w:unhideWhenUsed/>
+    <w:rsid w:val="00943041"/>
+    <w:pPr>
+      <w:spacing w:after="100"/>
+      <w:ind w:left="240"/>
+    </w:pPr>
+  </w:style>
+  <w:style w:type="character" w:styleId="Hipervnculovisitado">
+    <w:name w:val="FollowedHyperlink"/>
+    <w:basedOn w:val="Fuentedeprrafopredeter"/>
+    <w:uiPriority w:val="99"/>
+    <w:semiHidden/>
+    <w:unhideWhenUsed/>
+    <w:rsid w:val="00077647"/>
+    <w:rPr>
+      <w:color w:val="800080" w:themeColor="followedHyperlink"/>
+      <w:u w:val="single"/>
+    </w:rPr>
+  </w:style>
 </w:styles>
 </file>
 
@@ -7530,6 +7774,83 @@
       <w:szCs w:val="18"/>
     </w:rPr>
   </w:style>
+  <w:style w:type="character" w:styleId="Hipervnculo">
+    <w:name w:val="Hyperlink"/>
+    <w:basedOn w:val="Fuentedeprrafopredeter"/>
+    <w:uiPriority w:val="99"/>
+    <w:unhideWhenUsed/>
+    <w:rsid w:val="00A622EE"/>
+    <w:rPr>
+      <w:color w:val="0000FF" w:themeColor="hyperlink"/>
+      <w:u w:val="single"/>
+    </w:rPr>
+  </w:style>
+  <w:style w:type="paragraph" w:styleId="Piedepgina">
+    <w:name w:val="footer"/>
+    <w:basedOn w:val="Normal"/>
+    <w:link w:val="PiedepginaCar"/>
+    <w:uiPriority w:val="99"/>
+    <w:unhideWhenUsed/>
+    <w:rsid w:val="003C1F39"/>
+    <w:pPr>
+      <w:tabs>
+        <w:tab w:val="center" w:pos="4252"/>
+        <w:tab w:val="right" w:pos="8504"/>
+      </w:tabs>
+    </w:pPr>
+  </w:style>
+  <w:style w:type="character" w:customStyle="1" w:styleId="PiedepginaCar">
+    <w:name w:val="Pie de página Car"/>
+    <w:basedOn w:val="Fuentedeprrafopredeter"/>
+    <w:link w:val="Piedepgina"/>
+    <w:uiPriority w:val="99"/>
+    <w:rsid w:val="003C1F39"/>
+  </w:style>
+  <w:style w:type="character" w:styleId="Nmerodepgina">
+    <w:name w:val="page number"/>
+    <w:basedOn w:val="Fuentedeprrafopredeter"/>
+    <w:uiPriority w:val="99"/>
+    <w:semiHidden/>
+    <w:unhideWhenUsed/>
+    <w:rsid w:val="003C1F39"/>
+  </w:style>
+  <w:style w:type="paragraph" w:styleId="TDC1">
+    <w:name w:val="toc 1"/>
+    <w:basedOn w:val="Normal"/>
+    <w:next w:val="Normal"/>
+    <w:autoRedefine/>
+    <w:uiPriority w:val="39"/>
+    <w:unhideWhenUsed/>
+    <w:rsid w:val="00943041"/>
+    <w:pPr>
+      <w:spacing w:after="100"/>
+    </w:pPr>
+  </w:style>
+  <w:style w:type="paragraph" w:styleId="TDC2">
+    <w:name w:val="toc 2"/>
+    <w:basedOn w:val="Normal"/>
+    <w:next w:val="Normal"/>
+    <w:autoRedefine/>
+    <w:uiPriority w:val="39"/>
+    <w:unhideWhenUsed/>
+    <w:rsid w:val="00943041"/>
+    <w:pPr>
+      <w:spacing w:after="100"/>
+      <w:ind w:left="240"/>
+    </w:pPr>
+  </w:style>
+  <w:style w:type="character" w:styleId="Hipervnculovisitado">
+    <w:name w:val="FollowedHyperlink"/>
+    <w:basedOn w:val="Fuentedeprrafopredeter"/>
+    <w:uiPriority w:val="99"/>
+    <w:semiHidden/>
+    <w:unhideWhenUsed/>
+    <w:rsid w:val="00077647"/>
+    <w:rPr>
+      <w:color w:val="800080" w:themeColor="followedHyperlink"/>
+      <w:u w:val="single"/>
+    </w:rPr>
+  </w:style>
 </w:styles>
 </file>
 

</xml_diff>